<commit_message>
Update 1 ... A Deeper Dive into Text Output.docx
</commit_message>
<xml_diff>
--- a/6 ... Chapter 4/1 ... A Deeper Dive into Text Output.docx
+++ b/6 ... Chapter 4/1 ... A Deeper Dive into Text Output.docx
@@ -3999,7 +3999,24 @@
           <w:sz w:val="24"/>
           <w:szCs w:val="24"/>
         </w:rPr>
-        <w:t>at any other time by calling the GetUpdateRect function.</w:t>
+        <w:t xml:space="preserve">at any other time by calling the </w:t>
+      </w:r>
+      <w:r>
+        <w:rPr>
+          <w:rFonts w:ascii="Times New Roman" w:hAnsi="Times New Roman" w:cs="Times New Roman"/>
+          <w:color w:val="0000FF"/>
+          <w:sz w:val="24"/>
+          <w:szCs w:val="24"/>
+        </w:rPr>
+        <w:t xml:space="preserve">GetUpdateRect </w:t>
+      </w:r>
+      <w:r>
+        <w:rPr>
+          <w:rFonts w:ascii="Times New Roman" w:hAnsi="Times New Roman" w:cs="Times New Roman"/>
+          <w:sz w:val="24"/>
+          <w:szCs w:val="24"/>
+        </w:rPr>
+        <w:t>function.</w:t>
       </w:r>
     </w:p>
     <w:p>
@@ -4015,10 +4032,10 @@
           <w:noProof/>
         </w:rPr>
         <w:drawing>
-          <wp:inline distT="0" distB="0" distL="0" distR="0" wp14:anchorId="76205D35" wp14:editId="5ECB86FF">
-            <wp:extent cx="3341511" cy="1879600"/>
-            <wp:effectExtent l="0" t="0" r="0" b="6350"/>
-            <wp:docPr id="26" name="Picture 26" descr="Ex: Identifying the Coordinates of Points on the Coordinate Plane - YouTube"/>
+          <wp:inline distT="0" distB="0" distL="0" distR="0" wp14:anchorId="0AFF1A6C" wp14:editId="53601D95">
+            <wp:extent cx="2663287" cy="2095500"/>
+            <wp:effectExtent l="0" t="0" r="3810" b="0"/>
+            <wp:docPr id="27" name="Picture 27" descr="What are coordinates? | TheSchoolRun"/>
             <wp:cNvGraphicFramePr>
               <a:graphicFrameLocks xmlns:a="http://schemas.openxmlformats.org/drawingml/2006/main" noChangeAspect="1"/>
             </wp:cNvGraphicFramePr>
@@ -4026,13 +4043,13 @@
               <a:graphicData uri="http://schemas.openxmlformats.org/drawingml/2006/picture">
                 <pic:pic xmlns:pic="http://schemas.openxmlformats.org/drawingml/2006/picture">
                   <pic:nvPicPr>
-                    <pic:cNvPr id="0" name="Picture 41" descr="Ex: Identifying the Coordinates of Points on the Coordinate Plane - YouTube"/>
+                    <pic:cNvPr id="0" name="Picture 43" descr="What are coordinates? | TheSchoolRun"/>
                     <pic:cNvPicPr>
                       <a:picLocks noChangeAspect="1" noChangeArrowheads="1"/>
                     </pic:cNvPicPr>
                   </pic:nvPicPr>
                   <pic:blipFill>
-                    <a:blip r:embed="rId24" cstate="print">
+                    <a:blip r:embed="rId24">
                       <a:extLst>
                         <a:ext uri="{28A0092B-C50C-407E-A947-70E740481C1C}">
                           <a14:useLocalDpi xmlns:a14="http://schemas.microsoft.com/office/drawing/2010/main" val="0"/>
@@ -4047,7 +4064,7 @@
                   <pic:spPr bwMode="auto">
                     <a:xfrm>
                       <a:off x="0" y="0"/>
-                      <a:ext cx="3355879" cy="1887682"/>
+                      <a:ext cx="2666340" cy="2097902"/>
                     </a:xfrm>
                     <a:prstGeom prst="rect">
                       <a:avLst/>
@@ -4081,7 +4098,9 @@
           </w14:textOutline>
         </w:rPr>
       </w:pPr>
-      <w:r>
+    </w:p>
+    <w:p>
+      <w:pPr>
         <w:rPr>
           <w:rFonts w:ascii="Times New Roman" w:hAnsi="Times New Roman" w:cs="Times New Roman"/>
           <w:b/>
@@ -4096,6 +4115,113 @@
             <w14:bevel/>
           </w14:textOutline>
         </w:rPr>
+      </w:pPr>
+    </w:p>
+    <w:p>
+      <w:pPr>
+        <w:rPr>
+          <w:rFonts w:ascii="Times New Roman" w:hAnsi="Times New Roman" w:cs="Times New Roman"/>
+          <w:b/>
+          <w:bCs/>
+          <w:sz w:val="24"/>
+          <w:szCs w:val="24"/>
+          <w14:textOutline w14:w="9525" w14:cap="rnd" w14:cmpd="sng" w14:algn="ctr">
+            <w14:solidFill>
+              <w14:srgbClr w14:val="00B0F0"/>
+            </w14:solidFill>
+            <w14:prstDash w14:val="solid"/>
+            <w14:bevel/>
+          </w14:textOutline>
+        </w:rPr>
+      </w:pPr>
+    </w:p>
+    <w:p>
+      <w:pPr>
+        <w:rPr>
+          <w:rFonts w:ascii="Times New Roman" w:hAnsi="Times New Roman" w:cs="Times New Roman"/>
+          <w:b/>
+          <w:bCs/>
+          <w:sz w:val="24"/>
+          <w:szCs w:val="24"/>
+          <w14:textOutline w14:w="9525" w14:cap="rnd" w14:cmpd="sng" w14:algn="ctr">
+            <w14:solidFill>
+              <w14:srgbClr w14:val="00B0F0"/>
+            </w14:solidFill>
+            <w14:prstDash w14:val="solid"/>
+            <w14:bevel/>
+          </w14:textOutline>
+        </w:rPr>
+      </w:pPr>
+    </w:p>
+    <w:p>
+      <w:pPr>
+        <w:rPr>
+          <w:rFonts w:ascii="Times New Roman" w:hAnsi="Times New Roman" w:cs="Times New Roman"/>
+          <w:b/>
+          <w:bCs/>
+          <w:sz w:val="24"/>
+          <w:szCs w:val="24"/>
+          <w14:textOutline w14:w="9525" w14:cap="rnd" w14:cmpd="sng" w14:algn="ctr">
+            <w14:solidFill>
+              <w14:srgbClr w14:val="00B0F0"/>
+            </w14:solidFill>
+            <w14:prstDash w14:val="solid"/>
+            <w14:bevel/>
+          </w14:textOutline>
+        </w:rPr>
+      </w:pPr>
+    </w:p>
+    <w:p>
+      <w:pPr>
+        <w:rPr>
+          <w:rFonts w:ascii="Times New Roman" w:hAnsi="Times New Roman" w:cs="Times New Roman"/>
+          <w:b/>
+          <w:bCs/>
+          <w:sz w:val="24"/>
+          <w:szCs w:val="24"/>
+          <w14:textOutline w14:w="9525" w14:cap="rnd" w14:cmpd="sng" w14:algn="ctr">
+            <w14:solidFill>
+              <w14:srgbClr w14:val="00B0F0"/>
+            </w14:solidFill>
+            <w14:prstDash w14:val="solid"/>
+            <w14:bevel/>
+          </w14:textOutline>
+        </w:rPr>
+      </w:pPr>
+    </w:p>
+    <w:p>
+      <w:pPr>
+        <w:rPr>
+          <w:rFonts w:ascii="Times New Roman" w:hAnsi="Times New Roman" w:cs="Times New Roman"/>
+          <w:b/>
+          <w:bCs/>
+          <w:sz w:val="24"/>
+          <w:szCs w:val="24"/>
+          <w14:textOutline w14:w="9525" w14:cap="rnd" w14:cmpd="sng" w14:algn="ctr">
+            <w14:solidFill>
+              <w14:srgbClr w14:val="00B0F0"/>
+            </w14:solidFill>
+            <w14:prstDash w14:val="solid"/>
+            <w14:bevel/>
+          </w14:textOutline>
+        </w:rPr>
+      </w:pPr>
+      <w:r>
+        <w:rPr>
+          <w:rFonts w:ascii="Times New Roman" w:hAnsi="Times New Roman" w:cs="Times New Roman"/>
+          <w:b/>
+          <w:bCs/>
+          <w:sz w:val="24"/>
+          <w:szCs w:val="24"/>
+          <w14:textOutline w14:w="9525" w14:cap="rnd" w14:cmpd="sng" w14:algn="ctr">
+            <w14:solidFill>
+              <w14:srgbClr w14:val="00B0F0"/>
+            </w14:solidFill>
+            <w14:prstDash w14:val="solid"/>
+            <w14:bevel/>
+          </w14:textOutline>
+        </w:rPr>
+        <w:lastRenderedPageBreak/>
         <w:t>Validating Rectangles</w:t>
       </w:r>
     </w:p>
@@ -4141,68 +4267,15 @@
           <w:szCs w:val="24"/>
         </w:rPr>
       </w:pPr>
-    </w:p>
-    <w:p>
-      <w:pPr>
-        <w:rPr>
-          <w:rFonts w:ascii="Times New Roman" w:hAnsi="Times New Roman" w:cs="Times New Roman"/>
-          <w:sz w:val="24"/>
-          <w:szCs w:val="24"/>
-        </w:rPr>
-      </w:pPr>
-    </w:p>
-    <w:p>
-      <w:pPr>
-        <w:rPr>
-          <w:rFonts w:ascii="Times New Roman" w:hAnsi="Times New Roman" w:cs="Times New Roman"/>
-          <w:sz w:val="24"/>
-          <w:szCs w:val="24"/>
-        </w:rPr>
-      </w:pPr>
-    </w:p>
-    <w:p>
-      <w:pPr>
-        <w:rPr>
-          <w:rFonts w:ascii="Times New Roman" w:hAnsi="Times New Roman" w:cs="Times New Roman"/>
-          <w:sz w:val="24"/>
-          <w:szCs w:val="24"/>
-        </w:rPr>
-      </w:pPr>
-    </w:p>
-    <w:p>
-      <w:pPr>
-        <w:rPr>
-          <w:rFonts w:ascii="Times New Roman" w:hAnsi="Times New Roman" w:cs="Times New Roman"/>
-          <w:sz w:val="24"/>
-          <w:szCs w:val="24"/>
-        </w:rPr>
-      </w:pPr>
-      <w:r>
-        <w:rPr>
-          <w:rFonts w:ascii="Times New Roman" w:hAnsi="Times New Roman" w:cs="Times New Roman"/>
-          <w:sz w:val="24"/>
-          <w:szCs w:val="24"/>
-        </w:rPr>
-        <w:t>In summary, dealing with WM_PAINT messages and understanding the concept of valid and invalid rectangles are essential aspects of Windows programming. By following these guidelines, you can ensure that your program paints the client area efficiently and responsively.</w:t>
-      </w:r>
-    </w:p>
-    <w:p>
-      <w:pPr>
-        <w:rPr>
-          <w:rFonts w:ascii="Times New Roman" w:hAnsi="Times New Roman" w:cs="Times New Roman"/>
-          <w:sz w:val="24"/>
-          <w:szCs w:val="24"/>
-        </w:rPr>
-      </w:pPr>
       <w:r>
         <w:rPr>
           <w:noProof/>
         </w:rPr>
         <w:drawing>
-          <wp:inline distT="0" distB="0" distL="0" distR="0" wp14:anchorId="79E48502" wp14:editId="2DEA825C">
-            <wp:extent cx="3572927" cy="2011680"/>
-            <wp:effectExtent l="0" t="0" r="8890" b="7620"/>
-            <wp:docPr id="19" name="Picture 19" descr="How to Force Uninstall Programs on Windows 10/11 Computers"/>
+          <wp:inline distT="0" distB="0" distL="0" distR="0" wp14:anchorId="30348B77" wp14:editId="2D6B4500">
+            <wp:extent cx="2510508" cy="1543050"/>
+            <wp:effectExtent l="0" t="0" r="4445" b="0"/>
+            <wp:docPr id="28" name="Picture 28" descr="Validated grunge rubber stamp on white background, vector illustration  Stock Vector | Adobe Stock"/>
             <wp:cNvGraphicFramePr>
               <a:graphicFrameLocks xmlns:a="http://schemas.openxmlformats.org/drawingml/2006/main" noChangeAspect="1"/>
             </wp:cNvGraphicFramePr>
@@ -4210,7 +4283,7 @@
               <a:graphicData uri="http://schemas.openxmlformats.org/drawingml/2006/picture">
                 <pic:pic xmlns:pic="http://schemas.openxmlformats.org/drawingml/2006/picture">
                   <pic:nvPicPr>
-                    <pic:cNvPr id="0" name="Picture 27" descr="How to Force Uninstall Programs on Windows 10/11 Computers"/>
+                    <pic:cNvPr id="0" name="Picture 45" descr="Validated grunge rubber stamp on white background, vector illustration  Stock Vector | Adobe Stock"/>
                     <pic:cNvPicPr>
                       <a:picLocks noChangeAspect="1" noChangeArrowheads="1"/>
                     </pic:cNvPicPr>
@@ -4231,7 +4304,7 @@
                   <pic:spPr bwMode="auto">
                     <a:xfrm>
                       <a:off x="0" y="0"/>
-                      <a:ext cx="3586810" cy="2019496"/>
+                      <a:ext cx="2512535" cy="1544296"/>
                     </a:xfrm>
                     <a:prstGeom prst="rect">
                       <a:avLst/>
@@ -4246,6 +4319,838 @@
             </a:graphic>
           </wp:inline>
         </w:drawing>
+      </w:r>
+    </w:p>
+    <w:p>
+      <w:pPr>
+        <w:rPr>
+          <w:rFonts w:ascii="Times New Roman" w:hAnsi="Times New Roman" w:cs="Times New Roman"/>
+          <w:b/>
+          <w:bCs/>
+          <w:sz w:val="44"/>
+          <w:szCs w:val="44"/>
+          <w14:textOutline w14:w="9525" w14:cap="rnd" w14:cmpd="sng" w14:algn="ctr">
+            <w14:solidFill>
+              <w14:srgbClr w14:val="FF0000"/>
+            </w14:solidFill>
+            <w14:prstDash w14:val="solid"/>
+            <w14:bevel/>
+          </w14:textOutline>
+        </w:rPr>
+      </w:pPr>
+    </w:p>
+    <w:p>
+      <w:pPr>
+        <w:rPr>
+          <w:rFonts w:ascii="Times New Roman" w:hAnsi="Times New Roman" w:cs="Times New Roman"/>
+          <w:b/>
+          <w:bCs/>
+          <w:sz w:val="44"/>
+          <w:szCs w:val="44"/>
+          <w14:textOutline w14:w="9525" w14:cap="rnd" w14:cmpd="sng" w14:algn="ctr">
+            <w14:solidFill>
+              <w14:srgbClr w14:val="FF0000"/>
+            </w14:solidFill>
+            <w14:prstDash w14:val="solid"/>
+            <w14:bevel/>
+          </w14:textOutline>
+        </w:rPr>
+      </w:pPr>
+      <w:r>
+        <w:rPr>
+          <w:rFonts w:ascii="Times New Roman" w:hAnsi="Times New Roman" w:cs="Times New Roman"/>
+          <w:b/>
+          <w:bCs/>
+          <w:sz w:val="44"/>
+          <w:szCs w:val="44"/>
+          <w14:textOutline w14:w="9525" w14:cap="rnd" w14:cmpd="sng" w14:algn="ctr">
+            <w14:solidFill>
+              <w14:srgbClr w14:val="FF0000"/>
+            </w14:solidFill>
+            <w14:prstDash w14:val="solid"/>
+            <w14:bevel/>
+          </w14:textOutline>
+        </w:rPr>
+        <w:t>INTRODUCTION TO GDI</w:t>
+      </w:r>
+    </w:p>
+    <w:p>
+      <w:pPr>
+        <w:rPr>
+          <w:rFonts w:ascii="Times New Roman" w:hAnsi="Times New Roman" w:cs="Times New Roman"/>
+          <w:sz w:val="24"/>
+          <w:szCs w:val="24"/>
+        </w:rPr>
+      </w:pPr>
+      <w:r>
+        <w:rPr>
+          <w:rFonts w:ascii="Times New Roman" w:hAnsi="Times New Roman" w:cs="Times New Roman"/>
+          <w:sz w:val="24"/>
+          <w:szCs w:val="24"/>
+        </w:rPr>
+        <w:t xml:space="preserve">The Graphics Device Interface (GDI) is a set of functions provided by Windows for drawing text, graphics, and other visual elements on the screen. </w:t>
+      </w:r>
+    </w:p>
+    <w:p>
+      <w:pPr>
+        <w:rPr>
+          <w:rFonts w:ascii="Times New Roman" w:hAnsi="Times New Roman" w:cs="Times New Roman"/>
+          <w:sz w:val="24"/>
+          <w:szCs w:val="24"/>
+        </w:rPr>
+      </w:pPr>
+      <w:r>
+        <w:rPr>
+          <w:rFonts w:ascii="Times New Roman" w:hAnsi="Times New Roman" w:cs="Times New Roman"/>
+          <w:sz w:val="24"/>
+          <w:szCs w:val="24"/>
+        </w:rPr>
+        <w:t>T</w:t>
+      </w:r>
+      <w:r>
+        <w:rPr>
+          <w:rFonts w:ascii="Times New Roman" w:hAnsi="Times New Roman" w:cs="Times New Roman"/>
+          <w:sz w:val="24"/>
+          <w:szCs w:val="24"/>
+        </w:rPr>
+        <w:t>o paint the client area of your window, you'll utilize these GDI functions.</w:t>
+      </w:r>
+    </w:p>
+    <w:p>
+      <w:pPr>
+        <w:rPr>
+          <w:rFonts w:ascii="Times New Roman" w:hAnsi="Times New Roman" w:cs="Times New Roman"/>
+          <w:sz w:val="24"/>
+          <w:szCs w:val="24"/>
+        </w:rPr>
+      </w:pPr>
+    </w:p>
+    <w:p>
+      <w:pPr>
+        <w:rPr>
+          <w:rFonts w:ascii="Times New Roman" w:hAnsi="Times New Roman" w:cs="Times New Roman"/>
+          <w:b/>
+          <w:bCs/>
+          <w:sz w:val="28"/>
+          <w:szCs w:val="28"/>
+          <w14:textOutline w14:w="9525" w14:cap="rnd" w14:cmpd="sng" w14:algn="ctr">
+            <w14:solidFill>
+              <w14:schemeClr w14:val="accent2">
+                <w14:lumMod w14:val="75000"/>
+              </w14:schemeClr>
+            </w14:solidFill>
+            <w14:prstDash w14:val="solid"/>
+            <w14:bevel/>
+          </w14:textOutline>
+        </w:rPr>
+      </w:pPr>
+      <w:r>
+        <w:rPr>
+          <w:rFonts w:ascii="Times New Roman" w:hAnsi="Times New Roman" w:cs="Times New Roman"/>
+          <w:b/>
+          <w:bCs/>
+          <w:sz w:val="28"/>
+          <w:szCs w:val="28"/>
+          <w14:textOutline w14:w="9525" w14:cap="rnd" w14:cmpd="sng" w14:algn="ctr">
+            <w14:solidFill>
+              <w14:schemeClr w14:val="accent2">
+                <w14:lumMod w14:val="75000"/>
+              </w14:schemeClr>
+            </w14:solidFill>
+            <w14:prstDash w14:val="solid"/>
+            <w14:bevel/>
+          </w14:textOutline>
+        </w:rPr>
+        <w:t>TextOut: A Versatile Text Output Function</w:t>
+      </w:r>
+    </w:p>
+    <w:p>
+      <w:pPr>
+        <w:rPr>
+          <w:rFonts w:ascii="Times New Roman" w:hAnsi="Times New Roman" w:cs="Times New Roman"/>
+          <w:sz w:val="24"/>
+          <w:szCs w:val="24"/>
+        </w:rPr>
+      </w:pPr>
+      <w:r>
+        <w:rPr>
+          <w:rFonts w:ascii="Times New Roman" w:hAnsi="Times New Roman" w:cs="Times New Roman"/>
+          <w:sz w:val="24"/>
+          <w:szCs w:val="24"/>
+        </w:rPr>
+        <w:t>Windows offers several GDI functions for writing text to the client area, but the most commonly used is undoubtedly TextOut. It takes the following format:</w:t>
+      </w:r>
+    </w:p>
+    <w:p>
+      <w:pPr>
+        <w:rPr>
+          <w:rFonts w:ascii="Times New Roman" w:hAnsi="Times New Roman" w:cs="Times New Roman"/>
+          <w:sz w:val="24"/>
+          <w:szCs w:val="24"/>
+        </w:rPr>
+      </w:pPr>
+      <w:r>
+        <w:rPr>
+          <w:rFonts w:ascii="Times New Roman" w:hAnsi="Times New Roman" w:cs="Times New Roman"/>
+          <w:sz w:val="24"/>
+          <w:szCs w:val="24"/>
+        </w:rPr>
+        <w:drawing>
+          <wp:inline distT="0" distB="0" distL="0" distR="0" wp14:anchorId="713EF4EF" wp14:editId="7DB669CB">
+            <wp:extent cx="2883274" cy="590550"/>
+            <wp:effectExtent l="0" t="0" r="0" b="0"/>
+            <wp:docPr id="29" name="Picture 29"/>
+            <wp:cNvGraphicFramePr>
+              <a:graphicFrameLocks xmlns:a="http://schemas.openxmlformats.org/drawingml/2006/main" noChangeAspect="1"/>
+            </wp:cNvGraphicFramePr>
+            <a:graphic xmlns:a="http://schemas.openxmlformats.org/drawingml/2006/main">
+              <a:graphicData uri="http://schemas.openxmlformats.org/drawingml/2006/picture">
+                <pic:pic xmlns:pic="http://schemas.openxmlformats.org/drawingml/2006/picture">
+                  <pic:nvPicPr>
+                    <pic:cNvPr id="1" name=""/>
+                    <pic:cNvPicPr/>
+                  </pic:nvPicPr>
+                  <pic:blipFill>
+                    <a:blip r:embed="rId26"/>
+                    <a:stretch>
+                      <a:fillRect/>
+                    </a:stretch>
+                  </pic:blipFill>
+                  <pic:spPr>
+                    <a:xfrm>
+                      <a:off x="0" y="0"/>
+                      <a:ext cx="2890437" cy="592017"/>
+                    </a:xfrm>
+                    <a:prstGeom prst="rect">
+                      <a:avLst/>
+                    </a:prstGeom>
+                  </pic:spPr>
+                </pic:pic>
+              </a:graphicData>
+            </a:graphic>
+          </wp:inline>
+        </w:drawing>
+      </w:r>
+    </w:p>
+    <w:p>
+      <w:pPr>
+        <w:rPr>
+          <w:rFonts w:ascii="Times New Roman" w:hAnsi="Times New Roman" w:cs="Times New Roman"/>
+          <w:sz w:val="24"/>
+          <w:szCs w:val="24"/>
+        </w:rPr>
+      </w:pPr>
+      <w:r>
+        <w:rPr>
+          <w:rFonts w:ascii="Times New Roman" w:hAnsi="Times New Roman" w:cs="Times New Roman"/>
+          <w:sz w:val="24"/>
+          <w:szCs w:val="24"/>
+        </w:rPr>
+        <w:t>This function displays a character string in the client area. The psText argument is a pointer to the character string, and iLength specifies its length in characters. The x and y coordinates define the starting position of the text within the client area.</w:t>
+      </w:r>
+    </w:p>
+    <w:p>
+      <w:pPr>
+        <w:rPr>
+          <w:rFonts w:ascii="Times New Roman" w:hAnsi="Times New Roman" w:cs="Times New Roman"/>
+          <w:b/>
+          <w:bCs/>
+          <w:sz w:val="28"/>
+          <w:szCs w:val="28"/>
+          <w14:textOutline w14:w="9525" w14:cap="rnd" w14:cmpd="sng" w14:algn="ctr">
+            <w14:solidFill>
+              <w14:schemeClr w14:val="accent2">
+                <w14:lumMod w14:val="75000"/>
+              </w14:schemeClr>
+            </w14:solidFill>
+            <w14:prstDash w14:val="solid"/>
+            <w14:bevel/>
+          </w14:textOutline>
+        </w:rPr>
+      </w:pPr>
+    </w:p>
+    <w:p>
+      <w:pPr>
+        <w:rPr>
+          <w:rFonts w:ascii="Times New Roman" w:hAnsi="Times New Roman" w:cs="Times New Roman"/>
+          <w:b/>
+          <w:bCs/>
+          <w:sz w:val="28"/>
+          <w:szCs w:val="28"/>
+          <w14:textOutline w14:w="9525" w14:cap="rnd" w14:cmpd="sng" w14:algn="ctr">
+            <w14:solidFill>
+              <w14:schemeClr w14:val="accent2">
+                <w14:lumMod w14:val="75000"/>
+              </w14:schemeClr>
+            </w14:solidFill>
+            <w14:prstDash w14:val="solid"/>
+            <w14:bevel/>
+          </w14:textOutline>
+        </w:rPr>
+      </w:pPr>
+    </w:p>
+    <w:p>
+      <w:pPr>
+        <w:rPr>
+          <w:rFonts w:ascii="Times New Roman" w:hAnsi="Times New Roman" w:cs="Times New Roman"/>
+          <w:b/>
+          <w:bCs/>
+          <w:sz w:val="28"/>
+          <w:szCs w:val="28"/>
+          <w14:textOutline w14:w="9525" w14:cap="rnd" w14:cmpd="sng" w14:algn="ctr">
+            <w14:solidFill>
+              <w14:schemeClr w14:val="accent2">
+                <w14:lumMod w14:val="75000"/>
+              </w14:schemeClr>
+            </w14:solidFill>
+            <w14:prstDash w14:val="solid"/>
+            <w14:bevel/>
+          </w14:textOutline>
+        </w:rPr>
+      </w:pPr>
+    </w:p>
+    <w:p>
+      <w:pPr>
+        <w:rPr>
+          <w:rFonts w:ascii="Times New Roman" w:hAnsi="Times New Roman" w:cs="Times New Roman"/>
+          <w:b/>
+          <w:bCs/>
+          <w:sz w:val="28"/>
+          <w:szCs w:val="28"/>
+          <w14:textOutline w14:w="9525" w14:cap="rnd" w14:cmpd="sng" w14:algn="ctr">
+            <w14:solidFill>
+              <w14:schemeClr w14:val="accent2">
+                <w14:lumMod w14:val="75000"/>
+              </w14:schemeClr>
+            </w14:solidFill>
+            <w14:prstDash w14:val="solid"/>
+            <w14:bevel/>
+          </w14:textOutline>
+        </w:rPr>
+      </w:pPr>
+    </w:p>
+    <w:p>
+      <w:pPr>
+        <w:rPr>
+          <w:rFonts w:ascii="Times New Roman" w:hAnsi="Times New Roman" w:cs="Times New Roman"/>
+          <w:b/>
+          <w:bCs/>
+          <w:sz w:val="24"/>
+          <w:szCs w:val="24"/>
+          <w14:textOutline w14:w="9525" w14:cap="rnd" w14:cmpd="sng" w14:algn="ctr">
+            <w14:solidFill>
+              <w14:schemeClr w14:val="accent1">
+                <w14:lumMod w14:val="75000"/>
+              </w14:schemeClr>
+            </w14:solidFill>
+            <w14:prstDash w14:val="solid"/>
+            <w14:bevel/>
+          </w14:textOutline>
+        </w:rPr>
+      </w:pPr>
+      <w:r>
+        <w:rPr>
+          <w:rFonts w:ascii="Times New Roman" w:hAnsi="Times New Roman" w:cs="Times New Roman"/>
+          <w:b/>
+          <w:bCs/>
+          <w:sz w:val="24"/>
+          <w:szCs w:val="24"/>
+          <w14:textOutline w14:w="9525" w14:cap="rnd" w14:cmpd="sng" w14:algn="ctr">
+            <w14:solidFill>
+              <w14:schemeClr w14:val="accent1">
+                <w14:lumMod w14:val="75000"/>
+              </w14:schemeClr>
+            </w14:solidFill>
+            <w14:prstDash w14:val="solid"/>
+            <w14:bevel/>
+          </w14:textOutline>
+        </w:rPr>
+        <w:lastRenderedPageBreak/>
+        <w:t>The Device Context: A Crucial GDI Element</w:t>
+      </w:r>
+    </w:p>
+    <w:p>
+      <w:pPr>
+        <w:rPr>
+          <w:rFonts w:ascii="Times New Roman" w:hAnsi="Times New Roman" w:cs="Times New Roman"/>
+          <w:sz w:val="24"/>
+          <w:szCs w:val="24"/>
+        </w:rPr>
+      </w:pPr>
+      <w:r>
+        <w:rPr>
+          <w:rFonts w:ascii="Times New Roman" w:hAnsi="Times New Roman" w:cs="Times New Roman"/>
+          <w:sz w:val="24"/>
+          <w:szCs w:val="24"/>
+        </w:rPr>
+        <w:t xml:space="preserve">The hdc argument in the TextOut function is a "handle to a device context" (DC). </w:t>
+      </w:r>
+    </w:p>
+    <w:p>
+      <w:pPr>
+        <w:rPr>
+          <w:rFonts w:ascii="Times New Roman" w:hAnsi="Times New Roman" w:cs="Times New Roman"/>
+          <w:sz w:val="24"/>
+          <w:szCs w:val="24"/>
+        </w:rPr>
+      </w:pPr>
+      <w:r>
+        <w:rPr>
+          <w:rFonts w:ascii="Times New Roman" w:hAnsi="Times New Roman" w:cs="Times New Roman"/>
+          <w:sz w:val="24"/>
+          <w:szCs w:val="24"/>
+        </w:rPr>
+        <w:t xml:space="preserve">A handle is simply a numerical identifier that Windows uses internally to reference objects. </w:t>
+      </w:r>
+    </w:p>
+    <w:p>
+      <w:pPr>
+        <w:rPr>
+          <w:rFonts w:ascii="Times New Roman" w:hAnsi="Times New Roman" w:cs="Times New Roman"/>
+          <w:sz w:val="24"/>
+          <w:szCs w:val="24"/>
+        </w:rPr>
+      </w:pPr>
+      <w:r>
+        <w:rPr>
+          <w:rFonts w:ascii="Times New Roman" w:hAnsi="Times New Roman" w:cs="Times New Roman"/>
+          <w:sz w:val="24"/>
+          <w:szCs w:val="24"/>
+        </w:rPr>
+        <w:t xml:space="preserve">You obtain the DC handle from Windows and use it in various GDI functions. </w:t>
+      </w:r>
+    </w:p>
+    <w:p>
+      <w:pPr>
+        <w:rPr>
+          <w:rFonts w:ascii="Times New Roman" w:hAnsi="Times New Roman" w:cs="Times New Roman"/>
+          <w:sz w:val="24"/>
+          <w:szCs w:val="24"/>
+        </w:rPr>
+      </w:pPr>
+      <w:r>
+        <w:rPr>
+          <w:rFonts w:ascii="Times New Roman" w:hAnsi="Times New Roman" w:cs="Times New Roman"/>
+          <w:sz w:val="24"/>
+          <w:szCs w:val="24"/>
+        </w:rPr>
+        <w:t>The DC handle serves as your window's authorization to interact with GDI functions, enabling you to draw on the client area.</w:t>
+      </w:r>
+    </w:p>
+    <w:p>
+      <w:pPr>
+        <w:rPr>
+          <w:rFonts w:ascii="Times New Roman" w:hAnsi="Times New Roman" w:cs="Times New Roman"/>
+          <w:sz w:val="24"/>
+          <w:szCs w:val="24"/>
+        </w:rPr>
+      </w:pPr>
+    </w:p>
+    <w:p>
+      <w:pPr>
+        <w:rPr>
+          <w:rFonts w:ascii="Times New Roman" w:hAnsi="Times New Roman" w:cs="Times New Roman"/>
+          <w:b/>
+          <w:bCs/>
+          <w:sz w:val="24"/>
+          <w:szCs w:val="24"/>
+          <w14:textOutline w14:w="9525" w14:cap="rnd" w14:cmpd="sng" w14:algn="ctr">
+            <w14:solidFill>
+              <w14:schemeClr w14:val="accent1">
+                <w14:lumMod w14:val="75000"/>
+              </w14:schemeClr>
+            </w14:solidFill>
+            <w14:prstDash w14:val="solid"/>
+            <w14:bevel/>
+          </w14:textOutline>
+        </w:rPr>
+      </w:pPr>
+      <w:r>
+        <w:rPr>
+          <w:rFonts w:ascii="Times New Roman" w:hAnsi="Times New Roman" w:cs="Times New Roman"/>
+          <w:b/>
+          <w:bCs/>
+          <w:sz w:val="24"/>
+          <w:szCs w:val="24"/>
+          <w14:textOutline w14:w="9525" w14:cap="rnd" w14:cmpd="sng" w14:algn="ctr">
+            <w14:solidFill>
+              <w14:schemeClr w14:val="accent1">
+                <w14:lumMod w14:val="75000"/>
+              </w14:schemeClr>
+            </w14:solidFill>
+            <w14:prstDash w14:val="solid"/>
+            <w14:bevel/>
+          </w14:textOutline>
+        </w:rPr>
+        <w:t>Understanding the Device Context</w:t>
+      </w:r>
+    </w:p>
+    <w:p>
+      <w:pPr>
+        <w:rPr>
+          <w:rFonts w:ascii="Times New Roman" w:hAnsi="Times New Roman" w:cs="Times New Roman"/>
+          <w:sz w:val="24"/>
+          <w:szCs w:val="24"/>
+        </w:rPr>
+      </w:pPr>
+      <w:r>
+        <w:rPr>
+          <w:rFonts w:ascii="Times New Roman" w:hAnsi="Times New Roman" w:cs="Times New Roman"/>
+          <w:sz w:val="24"/>
+          <w:szCs w:val="24"/>
+        </w:rPr>
+        <w:t xml:space="preserve">The device context (DC) is a data structure maintained internally by GDI. </w:t>
+      </w:r>
+    </w:p>
+    <w:p>
+      <w:pPr>
+        <w:rPr>
+          <w:rFonts w:ascii="Times New Roman" w:hAnsi="Times New Roman" w:cs="Times New Roman"/>
+          <w:sz w:val="24"/>
+          <w:szCs w:val="24"/>
+        </w:rPr>
+      </w:pPr>
+      <w:r>
+        <w:rPr>
+          <w:rFonts w:ascii="Times New Roman" w:hAnsi="Times New Roman" w:cs="Times New Roman"/>
+          <w:sz w:val="24"/>
+          <w:szCs w:val="24"/>
+        </w:rPr>
+        <w:t xml:space="preserve">It's associated with a specific display device, such as a monitor or a printer. </w:t>
+      </w:r>
+    </w:p>
+    <w:p>
+      <w:pPr>
+        <w:rPr>
+          <w:rFonts w:ascii="Times New Roman" w:hAnsi="Times New Roman" w:cs="Times New Roman"/>
+          <w:sz w:val="24"/>
+          <w:szCs w:val="24"/>
+        </w:rPr>
+      </w:pPr>
+      <w:r>
+        <w:rPr>
+          <w:rFonts w:ascii="Times New Roman" w:hAnsi="Times New Roman" w:cs="Times New Roman"/>
+          <w:sz w:val="24"/>
+          <w:szCs w:val="24"/>
+        </w:rPr>
+        <w:t>For a video display, the DC is typically linked to a particular window on the screen.</w:t>
+      </w:r>
+    </w:p>
+    <w:p>
+      <w:pPr>
+        <w:rPr>
+          <w:rFonts w:ascii="Times New Roman" w:hAnsi="Times New Roman" w:cs="Times New Roman"/>
+          <w:sz w:val="24"/>
+          <w:szCs w:val="24"/>
+        </w:rPr>
+      </w:pPr>
+    </w:p>
+    <w:p>
+      <w:pPr>
+        <w:rPr>
+          <w:rFonts w:ascii="Times New Roman" w:hAnsi="Times New Roman" w:cs="Times New Roman"/>
+          <w:b/>
+          <w:bCs/>
+          <w:sz w:val="24"/>
+          <w:szCs w:val="24"/>
+          <w14:textOutline w14:w="9525" w14:cap="rnd" w14:cmpd="sng" w14:algn="ctr">
+            <w14:solidFill>
+              <w14:schemeClr w14:val="accent1">
+                <w14:lumMod w14:val="75000"/>
+              </w14:schemeClr>
+            </w14:solidFill>
+            <w14:prstDash w14:val="solid"/>
+            <w14:bevel/>
+          </w14:textOutline>
+        </w:rPr>
+      </w:pPr>
+      <w:r>
+        <w:rPr>
+          <w:rFonts w:ascii="Times New Roman" w:hAnsi="Times New Roman" w:cs="Times New Roman"/>
+          <w:b/>
+          <w:bCs/>
+          <w:sz w:val="24"/>
+          <w:szCs w:val="24"/>
+          <w14:textOutline w14:w="9525" w14:cap="rnd" w14:cmpd="sng" w14:algn="ctr">
+            <w14:solidFill>
+              <w14:schemeClr w14:val="accent1">
+                <w14:lumMod w14:val="75000"/>
+              </w14:schemeClr>
+            </w14:solidFill>
+            <w14:prstDash w14:val="solid"/>
+            <w14:bevel/>
+          </w14:textOutline>
+        </w:rPr>
+        <w:t>Graphics Attributes: Defining the Look and Feel</w:t>
+      </w:r>
+    </w:p>
+    <w:p>
+      <w:pPr>
+        <w:rPr>
+          <w:rFonts w:ascii="Times New Roman" w:hAnsi="Times New Roman" w:cs="Times New Roman"/>
+          <w:sz w:val="24"/>
+          <w:szCs w:val="24"/>
+        </w:rPr>
+      </w:pPr>
+    </w:p>
+    <w:p>
+      <w:pPr>
+        <w:rPr>
+          <w:rFonts w:ascii="Times New Roman" w:hAnsi="Times New Roman" w:cs="Times New Roman"/>
+          <w:sz w:val="24"/>
+          <w:szCs w:val="24"/>
+        </w:rPr>
+      </w:pPr>
+      <w:r>
+        <w:rPr>
+          <w:rFonts w:ascii="Times New Roman" w:hAnsi="Times New Roman" w:cs="Times New Roman"/>
+          <w:sz w:val="24"/>
+          <w:szCs w:val="24"/>
+        </w:rPr>
+        <w:t>The DC contains various values known as graphics attributes, which determine how GDI drawing functions operate. For instance, in the case of TextOut, these attributes specify the text color, background color, font to use, and how the x and y coordinates from the function are mapped to the client area.</w:t>
+      </w:r>
+    </w:p>
+    <w:p>
+      <w:pPr>
+        <w:rPr>
+          <w:rFonts w:ascii="Times New Roman" w:hAnsi="Times New Roman" w:cs="Times New Roman"/>
+          <w:sz w:val="24"/>
+          <w:szCs w:val="24"/>
+        </w:rPr>
+      </w:pPr>
+    </w:p>
+    <w:p>
+      <w:pPr>
+        <w:rPr>
+          <w:rFonts w:ascii="Times New Roman" w:hAnsi="Times New Roman" w:cs="Times New Roman"/>
+          <w:sz w:val="24"/>
+          <w:szCs w:val="24"/>
+        </w:rPr>
+      </w:pPr>
+      <w:r>
+        <w:rPr>
+          <w:rFonts w:ascii="Times New Roman" w:hAnsi="Times New Roman" w:cs="Times New Roman"/>
+          <w:sz w:val="24"/>
+          <w:szCs w:val="24"/>
+        </w:rPr>
+        <w:t>Acquiring and Releasing the Device Context Handle</w:t>
+      </w:r>
+    </w:p>
+    <w:p>
+      <w:pPr>
+        <w:rPr>
+          <w:rFonts w:ascii="Times New Roman" w:hAnsi="Times New Roman" w:cs="Times New Roman"/>
+          <w:sz w:val="24"/>
+          <w:szCs w:val="24"/>
+        </w:rPr>
+      </w:pPr>
+    </w:p>
+    <w:p>
+      <w:pPr>
+        <w:rPr>
+          <w:rFonts w:ascii="Times New Roman" w:hAnsi="Times New Roman" w:cs="Times New Roman"/>
+          <w:sz w:val="24"/>
+          <w:szCs w:val="24"/>
+        </w:rPr>
+      </w:pPr>
+      <w:r>
+        <w:rPr>
+          <w:rFonts w:ascii="Times New Roman" w:hAnsi="Times New Roman" w:cs="Times New Roman"/>
+          <w:sz w:val="24"/>
+          <w:szCs w:val="24"/>
+        </w:rPr>
+        <w:t>Before painting, a program must obtain a handle to the device context. When you do this, Windows initializes the internal DC structure with default attribute values. These defaults can be modified using specific GDI functions. You can also retrieve the current values of these attributes and utilize other GDI functions to draw on the client area.</w:t>
+      </w:r>
+    </w:p>
+    <w:p>
+      <w:pPr>
+        <w:rPr>
+          <w:rFonts w:ascii="Times New Roman" w:hAnsi="Times New Roman" w:cs="Times New Roman"/>
+          <w:sz w:val="24"/>
+          <w:szCs w:val="24"/>
+        </w:rPr>
+      </w:pPr>
+    </w:p>
+    <w:p>
+      <w:pPr>
+        <w:rPr>
+          <w:rFonts w:ascii="Times New Roman" w:hAnsi="Times New Roman" w:cs="Times New Roman"/>
+          <w:sz w:val="24"/>
+          <w:szCs w:val="24"/>
+        </w:rPr>
+      </w:pPr>
+      <w:r>
+        <w:rPr>
+          <w:rFonts w:ascii="Times New Roman" w:hAnsi="Times New Roman" w:cs="Times New Roman"/>
+          <w:sz w:val="24"/>
+          <w:szCs w:val="24"/>
+        </w:rPr>
+        <w:t>Proper Handling of the Device Context Handle</w:t>
+      </w:r>
+    </w:p>
+    <w:p>
+      <w:pPr>
+        <w:rPr>
+          <w:rFonts w:ascii="Times New Roman" w:hAnsi="Times New Roman" w:cs="Times New Roman"/>
+          <w:sz w:val="24"/>
+          <w:szCs w:val="24"/>
+        </w:rPr>
+      </w:pPr>
+    </w:p>
+    <w:p>
+      <w:pPr>
+        <w:rPr>
+          <w:rFonts w:ascii="Times New Roman" w:hAnsi="Times New Roman" w:cs="Times New Roman"/>
+          <w:sz w:val="24"/>
+          <w:szCs w:val="24"/>
+        </w:rPr>
+      </w:pPr>
+      <w:r>
+        <w:rPr>
+          <w:rFonts w:ascii="Times New Roman" w:hAnsi="Times New Roman" w:cs="Times New Roman"/>
+          <w:sz w:val="24"/>
+          <w:szCs w:val="24"/>
+        </w:rPr>
+        <w:t xml:space="preserve">Once a program has finished painting, it's essential to release the device context handle. Releasing the handle invalidates it and prevents its further use. The program should acquire and release the handle within the processing of a single message. With the exception of a DC created </w:t>
+      </w:r>
+      <w:r>
+        <w:rPr>
+          <w:rFonts w:ascii="Times New Roman" w:hAnsi="Times New Roman" w:cs="Times New Roman"/>
+          <w:sz w:val="24"/>
+          <w:szCs w:val="24"/>
+        </w:rPr>
+        <w:lastRenderedPageBreak/>
+        <w:t>using the CreateDC function, which is beyond the scope of this chapter, you should not maintain a DC handle between messages.</w:t>
+      </w:r>
+    </w:p>
+    <w:p>
+      <w:pPr>
+        <w:rPr>
+          <w:rFonts w:ascii="Times New Roman" w:hAnsi="Times New Roman" w:cs="Times New Roman"/>
+          <w:sz w:val="24"/>
+          <w:szCs w:val="24"/>
+        </w:rPr>
+      </w:pPr>
+    </w:p>
+    <w:p>
+      <w:pPr>
+        <w:rPr>
+          <w:rFonts w:ascii="Times New Roman" w:hAnsi="Times New Roman" w:cs="Times New Roman"/>
+          <w:sz w:val="24"/>
+          <w:szCs w:val="24"/>
+        </w:rPr>
+      </w:pPr>
+      <w:r>
+        <w:rPr>
+          <w:rFonts w:ascii="Times New Roman" w:hAnsi="Times New Roman" w:cs="Times New Roman"/>
+          <w:sz w:val="24"/>
+          <w:szCs w:val="24"/>
+        </w:rPr>
+        <w:t>Common Methods for Obtaining a Device Context Handle</w:t>
+      </w:r>
+    </w:p>
+    <w:p>
+      <w:pPr>
+        <w:rPr>
+          <w:rFonts w:ascii="Times New Roman" w:hAnsi="Times New Roman" w:cs="Times New Roman"/>
+          <w:sz w:val="24"/>
+          <w:szCs w:val="24"/>
+        </w:rPr>
+      </w:pPr>
+    </w:p>
+    <w:p>
+      <w:pPr>
+        <w:rPr>
+          <w:rFonts w:ascii="Times New Roman" w:hAnsi="Times New Roman" w:cs="Times New Roman"/>
+          <w:sz w:val="24"/>
+          <w:szCs w:val="24"/>
+        </w:rPr>
+      </w:pPr>
+      <w:r>
+        <w:rPr>
+          <w:rFonts w:ascii="Times New Roman" w:hAnsi="Times New Roman" w:cs="Times New Roman"/>
+          <w:sz w:val="24"/>
+          <w:szCs w:val="24"/>
+        </w:rPr>
+        <w:t>Windows applications generally employ two methods to obtain a DC handle for screen painting:</w:t>
+      </w:r>
+    </w:p>
+    <w:p>
+      <w:pPr>
+        <w:rPr>
+          <w:rFonts w:ascii="Times New Roman" w:hAnsi="Times New Roman" w:cs="Times New Roman"/>
+          <w:sz w:val="24"/>
+          <w:szCs w:val="24"/>
+        </w:rPr>
+      </w:pPr>
+    </w:p>
+    <w:p>
+      <w:pPr>
+        <w:rPr>
+          <w:rFonts w:ascii="Times New Roman" w:hAnsi="Times New Roman" w:cs="Times New Roman"/>
+          <w:sz w:val="24"/>
+          <w:szCs w:val="24"/>
+        </w:rPr>
+      </w:pPr>
+      <w:r>
+        <w:rPr>
+          <w:rFonts w:ascii="Times New Roman" w:hAnsi="Times New Roman" w:cs="Times New Roman"/>
+          <w:sz w:val="24"/>
+          <w:szCs w:val="24"/>
+        </w:rPr>
+        <w:t>Using BeginPaint: The BeginPaint function retrieves the DC handle for the window and prepares it for painting. This function should be called at the beginning of the WM_PAINT message processing.</w:t>
+      </w:r>
+    </w:p>
+    <w:p>
+      <w:pPr>
+        <w:rPr>
+          <w:rFonts w:ascii="Times New Roman" w:hAnsi="Times New Roman" w:cs="Times New Roman"/>
+          <w:sz w:val="24"/>
+          <w:szCs w:val="24"/>
+        </w:rPr>
+      </w:pPr>
+    </w:p>
+    <w:p>
+      <w:pPr>
+        <w:rPr>
+          <w:rFonts w:ascii="Times New Roman" w:hAnsi="Times New Roman" w:cs="Times New Roman"/>
+          <w:sz w:val="24"/>
+          <w:szCs w:val="24"/>
+        </w:rPr>
+      </w:pPr>
+      <w:r>
+        <w:rPr>
+          <w:rFonts w:ascii="Times New Roman" w:hAnsi="Times New Roman" w:cs="Times New Roman"/>
+          <w:sz w:val="24"/>
+          <w:szCs w:val="24"/>
+        </w:rPr>
+        <w:t>Using GetDC: The GetDC function directly retrieves the DC handle for the window. This function can be used outside of the WM_PAINT message processing.</w:t>
+      </w:r>
+    </w:p>
+    <w:p>
+      <w:pPr>
+        <w:rPr>
+          <w:rFonts w:ascii="Times New Roman" w:hAnsi="Times New Roman" w:cs="Times New Roman"/>
+          <w:sz w:val="24"/>
+          <w:szCs w:val="24"/>
+        </w:rPr>
+      </w:pPr>
+    </w:p>
+    <w:p>
+      <w:pPr>
+        <w:rPr>
+          <w:rFonts w:ascii="Times New Roman" w:hAnsi="Times New Roman" w:cs="Times New Roman"/>
+          <w:sz w:val="24"/>
+          <w:szCs w:val="24"/>
+        </w:rPr>
+      </w:pPr>
+      <w:r>
+        <w:rPr>
+          <w:rFonts w:ascii="Times New Roman" w:hAnsi="Times New Roman" w:cs="Times New Roman"/>
+          <w:sz w:val="24"/>
+          <w:szCs w:val="24"/>
+        </w:rPr>
+        <w:t>These methods provide the necessary access to the device context, enabling you to paint on the client area using GDI functions.</w:t>
       </w:r>
     </w:p>
     <w:sectPr>

</xml_diff>